<commit_message>
Updated the proposal format file
</commit_message>
<xml_diff>
--- a/public/proposal_format.docx
+++ b/public/proposal_format.docx
@@ -24,6 +24,14 @@
       <w:r>
         <w:rPr>
           <w:rFonts w:ascii="Times New Roman" w:hAnsi="Times New Roman" w:cs="Times New Roman"/>
+          <w:color w:val="000000" w:themeColor="text1"/>
+          <w:u w:val="single"/>
+        </w:rPr>
+        <w:t>E</w:t>
+      </w:r>
+      <w:r>
+        <w:rPr>
+          <w:rFonts w:ascii="Times New Roman" w:hAnsi="Times New Roman" w:cs="Times New Roman"/>
           <w:b w:val="0"/>
           <w:bCs w:val="0"/>
           <w:color w:val="000000" w:themeColor="text1"/>
@@ -45,7 +53,7 @@
           <w:color w:val="000000" w:themeColor="text1"/>
           <w:u w:val="single"/>
         </w:rPr>
-        <w:t>-</w:t>
+        <w:t xml:space="preserve"> </w:t>
       </w:r>
       <w:r>
         <w:rPr>
@@ -100,7 +108,7 @@
           <w:i/>
           <w:iCs/>
         </w:rPr>
-        <w:t>four</w:t>
+        <w:t>4</w:t>
       </w:r>
       <w:r>
         <w:rPr>
@@ -127,7 +135,17 @@
           <w:sz w:val="24"/>
           <w:szCs w:val="24"/>
         </w:rPr>
-        <w:t>1. General Information</w:t>
+        <w:t xml:space="preserve">1. </w:t>
+      </w:r>
+      <w:r>
+        <w:rPr>
+          <w:rFonts w:ascii="Times New Roman" w:hAnsi="Times New Roman" w:cs="Times New Roman"/>
+          <w:b/>
+          <w:bCs/>
+          <w:sz w:val="24"/>
+          <w:szCs w:val="24"/>
+        </w:rPr>
+        <w:t>General Information</w:t>
       </w:r>
       <w:r>
         <w:rPr>
@@ -312,6 +330,7 @@
     </w:p>
     <w:p>
       <w:pPr>
+        <w:spacing w:before="120" w:after="120"/>
         <w:rPr>
           <w:rFonts w:ascii="Times New Roman" w:hAnsi="Times New Roman" w:cs="Times New Roman"/>
           <w:sz w:val="24"/>
@@ -334,15 +353,6 @@
         </w:rPr>
         <w:t>(d) Institution / Organisation:</w:t>
       </w:r>
-    </w:p>
-    <w:p>
-      <w:pPr>
-        <w:rPr>
-          <w:rFonts w:ascii="Times New Roman" w:hAnsi="Times New Roman" w:cs="Times New Roman"/>
-          <w:sz w:val="24"/>
-          <w:szCs w:val="24"/>
-        </w:rPr>
-      </w:pPr>
       <w:r>
         <w:rPr>
           <w:rFonts w:ascii="Times New Roman" w:hAnsi="Times New Roman" w:cs="Times New Roman"/>
@@ -350,6 +360,15 @@
           <w:szCs w:val="24"/>
         </w:rPr>
         <w:br/>
+      </w:r>
+      <w:r>
+        <w:rPr>
+          <w:rFonts w:ascii="Times New Roman" w:hAnsi="Times New Roman" w:cs="Times New Roman"/>
+          <w:b/>
+          <w:bCs/>
+          <w:sz w:val="24"/>
+          <w:szCs w:val="24"/>
+        </w:rPr>
         <w:t>2. Problem Statement</w:t>
       </w:r>
       <w:r>
@@ -363,10 +382,11 @@
       <w:r>
         <w:rPr>
           <w:rFonts w:ascii="Times New Roman" w:hAnsi="Times New Roman" w:cs="Times New Roman"/>
+          <w:b/>
+          <w:bCs/>
           <w:sz w:val="24"/>
           <w:szCs w:val="24"/>
         </w:rPr>
-        <w:br/>
         <w:t>3. Objectives of the Proposed Solution</w:t>
       </w:r>
       <w:r>
@@ -380,11 +400,20 @@
       <w:r>
         <w:rPr>
           <w:rFonts w:ascii="Times New Roman" w:hAnsi="Times New Roman" w:cs="Times New Roman"/>
+          <w:b/>
+          <w:bCs/>
           <w:sz w:val="24"/>
           <w:szCs w:val="24"/>
         </w:rPr>
-        <w:br/>
-        <w:t xml:space="preserve">4. Proposed Solution/ Idea Description </w:t>
+        <w:t>4. Proposed Solution/ Idea Description</w:t>
+      </w:r>
+      <w:r>
+        <w:rPr>
+          <w:rFonts w:ascii="Times New Roman" w:hAnsi="Times New Roman" w:cs="Times New Roman"/>
+          <w:sz w:val="24"/>
+          <w:szCs w:val="24"/>
+        </w:rPr>
+        <w:t xml:space="preserve"> </w:t>
       </w:r>
       <w:r>
         <w:rPr>
@@ -397,10 +426,11 @@
       <w:r>
         <w:rPr>
           <w:rFonts w:ascii="Times New Roman" w:hAnsi="Times New Roman" w:cs="Times New Roman"/>
+          <w:b/>
+          <w:bCs/>
           <w:sz w:val="24"/>
           <w:szCs w:val="24"/>
         </w:rPr>
-        <w:br/>
         <w:t>5. Methodology/ Approach</w:t>
       </w:r>
       <w:r>
@@ -414,11 +444,20 @@
       <w:r>
         <w:rPr>
           <w:rFonts w:ascii="Times New Roman" w:hAnsi="Times New Roman" w:cs="Times New Roman"/>
+          <w:b/>
+          <w:bCs/>
           <w:sz w:val="24"/>
           <w:szCs w:val="24"/>
         </w:rPr>
-        <w:br/>
-        <w:t xml:space="preserve">6. Innovation and Novelty </w:t>
+        <w:t>6. Innovation and Novelty</w:t>
+      </w:r>
+      <w:r>
+        <w:rPr>
+          <w:rFonts w:ascii="Times New Roman" w:hAnsi="Times New Roman" w:cs="Times New Roman"/>
+          <w:sz w:val="24"/>
+          <w:szCs w:val="24"/>
+        </w:rPr>
+        <w:t xml:space="preserve"> </w:t>
       </w:r>
       <w:r>
         <w:rPr>
@@ -431,10 +470,11 @@
       <w:r>
         <w:rPr>
           <w:rFonts w:ascii="Times New Roman" w:hAnsi="Times New Roman" w:cs="Times New Roman"/>
+          <w:b/>
+          <w:bCs/>
           <w:sz w:val="24"/>
           <w:szCs w:val="24"/>
         </w:rPr>
-        <w:br/>
         <w:t>7. Expected Outcomes/ Impact</w:t>
       </w:r>
       <w:r>
@@ -448,11 +488,20 @@
       <w:r>
         <w:rPr>
           <w:rFonts w:ascii="Times New Roman" w:hAnsi="Times New Roman" w:cs="Times New Roman"/>
+          <w:b/>
+          <w:bCs/>
           <w:sz w:val="24"/>
           <w:szCs w:val="24"/>
         </w:rPr>
-        <w:br/>
-        <w:t xml:space="preserve">8. Feasibility and Implementation Plan </w:t>
+        <w:t>8. Feasibility and Implementation Plan</w:t>
+      </w:r>
+      <w:r>
+        <w:rPr>
+          <w:rFonts w:ascii="Times New Roman" w:hAnsi="Times New Roman" w:cs="Times New Roman"/>
+          <w:sz w:val="24"/>
+          <w:szCs w:val="24"/>
+        </w:rPr>
+        <w:t xml:space="preserve"> </w:t>
       </w:r>
       <w:r>
         <w:rPr>
@@ -465,10 +514,11 @@
       <w:r>
         <w:rPr>
           <w:rFonts w:ascii="Times New Roman" w:hAnsi="Times New Roman" w:cs="Times New Roman"/>
+          <w:b/>
+          <w:bCs/>
           <w:sz w:val="24"/>
           <w:szCs w:val="24"/>
         </w:rPr>
-        <w:br/>
         <w:t>9. Team Details</w:t>
       </w:r>
     </w:p>
@@ -801,6 +851,184 @@
           </w:p>
         </w:tc>
       </w:tr>
+      <w:tr>
+        <w:tc>
+          <w:tcPr>
+            <w:tcW w:w="851" w:type="dxa"/>
+          </w:tcPr>
+          <w:p>
+            <w:pPr>
+              <w:jc w:val="center"/>
+              <w:rPr>
+                <w:rFonts w:ascii="Times New Roman" w:hAnsi="Times New Roman" w:cs="Times New Roman"/>
+                <w:sz w:val="24"/>
+                <w:szCs w:val="24"/>
+              </w:rPr>
+            </w:pPr>
+            <w:r>
+              <w:rPr>
+                <w:rFonts w:ascii="Times New Roman" w:hAnsi="Times New Roman" w:cs="Times New Roman"/>
+                <w:sz w:val="24"/>
+                <w:szCs w:val="24"/>
+              </w:rPr>
+              <w:t>3.</w:t>
+            </w:r>
+          </w:p>
+        </w:tc>
+        <w:tc>
+          <w:tcPr>
+            <w:tcW w:w="3686" w:type="dxa"/>
+          </w:tcPr>
+          <w:p>
+            <w:pPr>
+              <w:rPr>
+                <w:rFonts w:ascii="Times New Roman" w:hAnsi="Times New Roman" w:cs="Times New Roman"/>
+                <w:b/>
+                <w:bCs/>
+                <w:sz w:val="24"/>
+                <w:szCs w:val="24"/>
+              </w:rPr>
+            </w:pPr>
+          </w:p>
+        </w:tc>
+        <w:tc>
+          <w:tcPr>
+            <w:tcW w:w="1843" w:type="dxa"/>
+          </w:tcPr>
+          <w:p>
+            <w:pPr>
+              <w:rPr>
+                <w:rFonts w:ascii="Times New Roman" w:hAnsi="Times New Roman" w:cs="Times New Roman"/>
+                <w:b/>
+                <w:bCs/>
+                <w:sz w:val="24"/>
+                <w:szCs w:val="24"/>
+              </w:rPr>
+            </w:pPr>
+          </w:p>
+        </w:tc>
+        <w:tc>
+          <w:tcPr>
+            <w:tcW w:w="1984" w:type="dxa"/>
+          </w:tcPr>
+          <w:p>
+            <w:pPr>
+              <w:rPr>
+                <w:rFonts w:ascii="Times New Roman" w:hAnsi="Times New Roman" w:cs="Times New Roman"/>
+                <w:b/>
+                <w:bCs/>
+                <w:sz w:val="24"/>
+                <w:szCs w:val="24"/>
+              </w:rPr>
+            </w:pPr>
+          </w:p>
+        </w:tc>
+        <w:tc>
+          <w:tcPr>
+            <w:tcW w:w="1843" w:type="dxa"/>
+          </w:tcPr>
+          <w:p>
+            <w:pPr>
+              <w:rPr>
+                <w:rFonts w:ascii="Times New Roman" w:hAnsi="Times New Roman" w:cs="Times New Roman"/>
+                <w:b/>
+                <w:bCs/>
+                <w:sz w:val="24"/>
+                <w:szCs w:val="24"/>
+              </w:rPr>
+            </w:pPr>
+          </w:p>
+        </w:tc>
+      </w:tr>
+      <w:tr>
+        <w:tc>
+          <w:tcPr>
+            <w:tcW w:w="851" w:type="dxa"/>
+          </w:tcPr>
+          <w:p>
+            <w:pPr>
+              <w:jc w:val="center"/>
+              <w:rPr>
+                <w:rFonts w:ascii="Times New Roman" w:hAnsi="Times New Roman" w:cs="Times New Roman"/>
+                <w:sz w:val="24"/>
+                <w:szCs w:val="24"/>
+              </w:rPr>
+            </w:pPr>
+            <w:r>
+              <w:rPr>
+                <w:rFonts w:ascii="Times New Roman" w:hAnsi="Times New Roman" w:cs="Times New Roman"/>
+                <w:sz w:val="24"/>
+                <w:szCs w:val="24"/>
+              </w:rPr>
+              <w:t>4.</w:t>
+            </w:r>
+          </w:p>
+        </w:tc>
+        <w:tc>
+          <w:tcPr>
+            <w:tcW w:w="3686" w:type="dxa"/>
+          </w:tcPr>
+          <w:p>
+            <w:pPr>
+              <w:rPr>
+                <w:rFonts w:ascii="Times New Roman" w:hAnsi="Times New Roman" w:cs="Times New Roman"/>
+                <w:b/>
+                <w:bCs/>
+                <w:sz w:val="24"/>
+                <w:szCs w:val="24"/>
+              </w:rPr>
+            </w:pPr>
+          </w:p>
+        </w:tc>
+        <w:tc>
+          <w:tcPr>
+            <w:tcW w:w="1843" w:type="dxa"/>
+          </w:tcPr>
+          <w:p>
+            <w:pPr>
+              <w:rPr>
+                <w:rFonts w:ascii="Times New Roman" w:hAnsi="Times New Roman" w:cs="Times New Roman"/>
+                <w:b/>
+                <w:bCs/>
+                <w:sz w:val="24"/>
+                <w:szCs w:val="24"/>
+              </w:rPr>
+            </w:pPr>
+          </w:p>
+        </w:tc>
+        <w:tc>
+          <w:tcPr>
+            <w:tcW w:w="1984" w:type="dxa"/>
+          </w:tcPr>
+          <w:p>
+            <w:pPr>
+              <w:rPr>
+                <w:rFonts w:ascii="Times New Roman" w:hAnsi="Times New Roman" w:cs="Times New Roman"/>
+                <w:b/>
+                <w:bCs/>
+                <w:sz w:val="24"/>
+                <w:szCs w:val="24"/>
+              </w:rPr>
+            </w:pPr>
+          </w:p>
+        </w:tc>
+        <w:tc>
+          <w:tcPr>
+            <w:tcW w:w="1843" w:type="dxa"/>
+          </w:tcPr>
+          <w:p>
+            <w:pPr>
+              <w:rPr>
+                <w:rFonts w:ascii="Times New Roman" w:hAnsi="Times New Roman" w:cs="Times New Roman"/>
+                <w:b/>
+                <w:bCs/>
+                <w:sz w:val="24"/>
+                <w:szCs w:val="24"/>
+              </w:rPr>
+            </w:pPr>
+          </w:p>
+        </w:tc>
+      </w:tr>
     </w:tbl>
     <w:p>
       <w:pPr>
@@ -823,6 +1051,8 @@
       <w:r>
         <w:rPr>
           <w:rFonts w:ascii="Times New Roman" w:hAnsi="Times New Roman" w:cs="Times New Roman"/>
+          <w:b/>
+          <w:bCs/>
           <w:sz w:val="24"/>
           <w:szCs w:val="24"/>
         </w:rPr>
@@ -1004,16 +1234,16 @@
       <mc:AlternateContent>
         <mc:Choice Requires="wps">
           <w:drawing>
-            <wp:anchor distT="0" distB="0" distL="114300" distR="114300" simplePos="0" relativeHeight="251660800" behindDoc="0" locked="0" layoutInCell="1" allowOverlap="1" wp14:anchorId="37D46CB4" wp14:editId="67BF8ADE">
+            <wp:anchor distT="0" distB="0" distL="114300" distR="114300" simplePos="0" relativeHeight="251660800" behindDoc="0" locked="0" layoutInCell="1" allowOverlap="1" wp14:anchorId="37D46CB4" wp14:editId="0A003E82">
               <wp:simplePos x="0" y="0"/>
               <wp:positionH relativeFrom="column">
-                <wp:posOffset>5261610</wp:posOffset>
+                <wp:posOffset>5414645</wp:posOffset>
               </wp:positionH>
               <wp:positionV relativeFrom="paragraph">
-                <wp:posOffset>129540</wp:posOffset>
+                <wp:posOffset>158115</wp:posOffset>
               </wp:positionV>
-              <wp:extent cx="1154430" cy="491490"/>
-              <wp:effectExtent l="57150" t="19050" r="64770" b="80010"/>
+              <wp:extent cx="1002030" cy="466725"/>
+              <wp:effectExtent l="57150" t="19050" r="64770" b="85725"/>
               <wp:wrapNone/>
               <wp:docPr id="1803113098" name="Rectangle 3"/>
               <wp:cNvGraphicFramePr/>
@@ -1024,7 +1254,7 @@
                     <wps:spPr>
                       <a:xfrm>
                         <a:off x="0" y="0"/>
-                        <a:ext cx="1154430" cy="491490"/>
+                        <a:ext cx="1002030" cy="466725"/>
                       </a:xfrm>
                       <a:prstGeom prst="rect">
                         <a:avLst/>
@@ -1080,7 +1310,7 @@
         </mc:Choice>
         <mc:Fallback>
           <w:pict>
-            <v:rect w14:anchorId="201355C7" id="Rectangle 3" o:spid="_x0000_s1026" style="position:absolute;margin-left:414.3pt;margin-top:10.2pt;width:90.9pt;height:38.7pt;z-index:251660800;visibility:visible;mso-wrap-style:square;mso-width-percent:0;mso-height-percent:0;mso-wrap-distance-left:9pt;mso-wrap-distance-top:0;mso-wrap-distance-right:9pt;mso-wrap-distance-bottom:0;mso-position-horizontal:absolute;mso-position-horizontal-relative:text;mso-position-vertical:absolute;mso-position-vertical-relative:text;mso-width-percent:0;mso-height-percent:0;mso-width-relative:margin;mso-height-relative:margin;v-text-anchor:middle" o:gfxdata="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" stroked="f">
+            <v:rect w14:anchorId="4F063637" id="Rectangle 3" o:spid="_x0000_s1026" style="position:absolute;margin-left:426.35pt;margin-top:12.45pt;width:78.9pt;height:36.75pt;z-index:251660800;visibility:visible;mso-wrap-style:square;mso-width-percent:0;mso-height-percent:0;mso-wrap-distance-left:9pt;mso-wrap-distance-top:0;mso-wrap-distance-right:9pt;mso-wrap-distance-bottom:0;mso-position-horizontal:absolute;mso-position-horizontal-relative:text;mso-position-vertical:absolute;mso-position-vertical-relative:text;mso-width-percent:0;mso-height-percent:0;mso-width-relative:margin;mso-height-relative:margin;v-text-anchor:middle" o:gfxdata="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" stroked="f">
               <v:fill r:id="rId2" o:title="" recolor="t" rotate="t" type="frame"/>
               <v:shadow on="t" color="black" opacity="22937f" origin=",.5" offset="0,.63889mm"/>
             </v:rect>

</xml_diff>